<commit_message>
Actualización de la bitácora: se incluye informacion sobre git como herramienta de versionamiento
</commit_message>
<xml_diff>
--- a/BITACORAS/BITACORA(1,2,3,4).docx
+++ b/BITACORAS/BITACORA(1,2,3,4).docx
@@ -7384,31 +7384,7 @@
         <w:rPr>
           <w:rFonts w:ascii="Times New Roman" w:hAnsi="Times New Roman" w:cs="Times New Roman"/>
         </w:rPr>
-        <w:t>Definimos el nodemon para ejecutar la app y la reinicia autom</w:t>
-      </w:r>
-      <w:r>
-        <w:rPr>
-          <w:rFonts w:ascii="Times New Roman" w:hAnsi="Times New Roman" w:cs="Times New Roman" w:hint="cs"/>
-        </w:rPr>
-        <w:t>á</w:t>
-      </w:r>
-      <w:r>
-        <w:rPr>
-          <w:rFonts w:ascii="Times New Roman" w:hAnsi="Times New Roman" w:cs="Times New Roman"/>
-        </w:rPr>
-        <w:t>ticamente cada vez que detecta cambios en el c</w:t>
-      </w:r>
-      <w:r>
-        <w:rPr>
-          <w:rFonts w:ascii="Times New Roman" w:hAnsi="Times New Roman" w:cs="Times New Roman" w:hint="cs"/>
-        </w:rPr>
-        <w:t>ó</w:t>
-      </w:r>
-      <w:r>
-        <w:rPr>
-          <w:rFonts w:ascii="Times New Roman" w:hAnsi="Times New Roman" w:cs="Times New Roman"/>
-        </w:rPr>
-        <w:t xml:space="preserve">digo. </w:t>
+        <w:t xml:space="preserve">Definimos el nodemon para ejecutar la app y la reinicia automáticamente cada vez que detecta cambios en el código. </w:t>
       </w:r>
     </w:p>
     <w:p>
@@ -7681,9 +7657,17 @@
       <w:pPr>
         <w:pStyle w:val="Ttulo3"/>
         <w:spacing w:line="480" w:lineRule="auto"/>
+        <w:rPr>
+          <w:rFonts w:cs="Times New Roman"/>
+          <w:szCs w:val="24"/>
+        </w:rPr>
       </w:pPr>
       <w:bookmarkStart w:id="24" w:name="_Toc212711072"/>
       <w:r>
+        <w:rPr>
+          <w:rFonts w:cs="Times New Roman"/>
+          <w:szCs w:val="24"/>
+        </w:rPr>
         <w:t>Actualizar Dependencias</w:t>
       </w:r>
       <w:bookmarkEnd w:id="24"/>
@@ -7696,8 +7680,14 @@
           <w:numId w:val="9"/>
         </w:numPr>
         <w:spacing w:line="480" w:lineRule="auto"/>
-      </w:pPr>
-      <w:r>
+        <w:rPr>
+          <w:rFonts w:cs="Times New Roman"/>
+        </w:rPr>
+      </w:pPr>
+      <w:r>
+        <w:rPr>
+          <w:rFonts w:cs="Times New Roman"/>
+        </w:rPr>
         <w:t>Actualizar Dependencias Locales</w:t>
       </w:r>
     </w:p>
@@ -7721,113 +7711,21 @@
           <w:b/>
           <w:bCs/>
         </w:rPr>
-        <w:t>Verificar qu</w:t>
-      </w:r>
-      <w:r>
-        <w:rPr>
-          <w:rFonts w:ascii="Times New Roman" w:hAnsi="Times New Roman" w:cs="Times New Roman" w:hint="cs"/>
-          <w:b/>
-          <w:bCs/>
-        </w:rPr>
-        <w:t>é</w:t>
-      </w:r>
-      <w:r>
-        <w:rPr>
-          <w:rFonts w:ascii="Times New Roman" w:hAnsi="Times New Roman" w:cs="Times New Roman"/>
-          <w:b/>
-          <w:bCs/>
-        </w:rPr>
-        <w:t xml:space="preserve"> dependencias est</w:t>
-      </w:r>
-      <w:r>
-        <w:rPr>
-          <w:rFonts w:ascii="Times New Roman" w:hAnsi="Times New Roman" w:cs="Times New Roman" w:hint="cs"/>
-          <w:b/>
-          <w:bCs/>
-        </w:rPr>
-        <w:t>á</w:t>
-      </w:r>
-      <w:r>
-        <w:rPr>
-          <w:rFonts w:ascii="Times New Roman" w:hAnsi="Times New Roman" w:cs="Times New Roman"/>
-          <w:b/>
-          <w:bCs/>
-        </w:rPr>
-        <w:t>n desactualizadas</w:t>
-      </w:r>
-    </w:p>
-    <w:p>
-      <w:pPr>
-        <w:spacing w:line="480" w:lineRule="auto"/>
-        <w:rPr>
-          <w:rFonts w:ascii="Times New Roman" w:hAnsi="Times New Roman" w:cs="Times New Roman"/>
-        </w:rPr>
-      </w:pPr>
-      <w:r>
-        <w:rPr>
-          <w:rFonts w:ascii="Times New Roman" w:hAnsi="Times New Roman" w:cs="Times New Roman"/>
-        </w:rPr>
-        <w:t>Este comando te mostrar</w:t>
-      </w:r>
-      <w:r>
-        <w:rPr>
-          <w:rFonts w:ascii="Times New Roman" w:hAnsi="Times New Roman" w:cs="Times New Roman" w:hint="cs"/>
-        </w:rPr>
-        <w:t>á</w:t>
-      </w:r>
-      <w:r>
-        <w:rPr>
-          <w:rFonts w:ascii="Times New Roman" w:hAnsi="Times New Roman" w:cs="Times New Roman"/>
-        </w:rPr>
-        <w:t xml:space="preserve"> una tabla con las dependencias desactualizadas: versi</w:t>
-      </w:r>
-      <w:r>
-        <w:rPr>
-          <w:rFonts w:ascii="Times New Roman" w:hAnsi="Times New Roman" w:cs="Times New Roman" w:hint="cs"/>
-        </w:rPr>
-        <w:t>ó</w:t>
-      </w:r>
-      <w:r>
-        <w:rPr>
-          <w:rFonts w:ascii="Times New Roman" w:hAnsi="Times New Roman" w:cs="Times New Roman"/>
-        </w:rPr>
-        <w:t>n instalada, versi</w:t>
-      </w:r>
-      <w:r>
-        <w:rPr>
-          <w:rFonts w:ascii="Times New Roman" w:hAnsi="Times New Roman" w:cs="Times New Roman" w:hint="cs"/>
-        </w:rPr>
-        <w:t>ó</w:t>
-      </w:r>
-      <w:r>
-        <w:rPr>
-          <w:rFonts w:ascii="Times New Roman" w:hAnsi="Times New Roman" w:cs="Times New Roman"/>
-        </w:rPr>
-        <w:t xml:space="preserve">n deseada y </w:t>
-      </w:r>
-      <w:r>
-        <w:rPr>
-          <w:rFonts w:ascii="Times New Roman" w:hAnsi="Times New Roman" w:cs="Times New Roman" w:hint="cs"/>
-        </w:rPr>
-        <w:t>ú</w:t>
-      </w:r>
-      <w:r>
-        <w:rPr>
-          <w:rFonts w:ascii="Times New Roman" w:hAnsi="Times New Roman" w:cs="Times New Roman"/>
-        </w:rPr>
-        <w:t>ltima versi</w:t>
-      </w:r>
-      <w:r>
-        <w:rPr>
-          <w:rFonts w:ascii="Times New Roman" w:hAnsi="Times New Roman" w:cs="Times New Roman" w:hint="cs"/>
-        </w:rPr>
-        <w:t>ó</w:t>
-      </w:r>
-      <w:r>
-        <w:rPr>
-          <w:rFonts w:ascii="Times New Roman" w:hAnsi="Times New Roman" w:cs="Times New Roman"/>
-        </w:rPr>
-        <w:t>n disponible.</w:t>
+        <w:t>Verificar qué dependencias están desactualizadas</w:t>
+      </w:r>
+    </w:p>
+    <w:p>
+      <w:pPr>
+        <w:spacing w:line="480" w:lineRule="auto"/>
+        <w:rPr>
+          <w:rFonts w:ascii="Times New Roman" w:hAnsi="Times New Roman" w:cs="Times New Roman"/>
+        </w:rPr>
+      </w:pPr>
+      <w:r>
+        <w:rPr>
+          <w:rFonts w:ascii="Times New Roman" w:hAnsi="Times New Roman" w:cs="Times New Roman"/>
+        </w:rPr>
+        <w:t>Este comando te mostrará una tabla con las dependencias desactualizadas: versión instalada, versión deseada y última versión disponible.</w:t>
       </w:r>
     </w:p>
     <w:p>
@@ -7957,31 +7855,7 @@
         <w:rPr>
           <w:rFonts w:ascii="Times New Roman" w:hAnsi="Times New Roman" w:cs="Times New Roman"/>
         </w:rPr>
-        <w:t>Actualiza todas las dependencias a la versi</w:t>
-      </w:r>
-      <w:r>
-        <w:rPr>
-          <w:rFonts w:ascii="Times New Roman" w:hAnsi="Times New Roman" w:cs="Times New Roman" w:hint="cs"/>
-        </w:rPr>
-        <w:t>ó</w:t>
-      </w:r>
-      <w:r>
-        <w:rPr>
-          <w:rFonts w:ascii="Times New Roman" w:hAnsi="Times New Roman" w:cs="Times New Roman"/>
-        </w:rPr>
-        <w:t>n m</w:t>
-      </w:r>
-      <w:r>
-        <w:rPr>
-          <w:rFonts w:ascii="Times New Roman" w:hAnsi="Times New Roman" w:cs="Times New Roman" w:hint="cs"/>
-        </w:rPr>
-        <w:t>á</w:t>
-      </w:r>
-      <w:r>
-        <w:rPr>
-          <w:rFonts w:ascii="Times New Roman" w:hAnsi="Times New Roman" w:cs="Times New Roman"/>
-        </w:rPr>
-        <w:t>s reciente permitida por los rangos especificados en tu package.json.</w:t>
+        <w:t>Actualiza todas las dependencias a la versión más reciente permitida por los rangos especificados en tu package.json.</w:t>
       </w:r>
     </w:p>
     <w:p>
@@ -8096,101 +7970,21 @@
           <w:b/>
           <w:bCs/>
         </w:rPr>
-        <w:t xml:space="preserve">Actualizar una dependencia a la </w:t>
-      </w:r>
-      <w:r>
-        <w:rPr>
-          <w:rFonts w:ascii="Times New Roman" w:hAnsi="Times New Roman" w:cs="Times New Roman" w:hint="cs"/>
-          <w:b/>
-          <w:bCs/>
-        </w:rPr>
-        <w:t>ú</w:t>
-      </w:r>
-      <w:r>
-        <w:rPr>
-          <w:rFonts w:ascii="Times New Roman" w:hAnsi="Times New Roman" w:cs="Times New Roman"/>
-          <w:b/>
-          <w:bCs/>
-        </w:rPr>
-        <w:t>ltima versi</w:t>
-      </w:r>
-      <w:r>
-        <w:rPr>
-          <w:rFonts w:ascii="Times New Roman" w:hAnsi="Times New Roman" w:cs="Times New Roman" w:hint="cs"/>
-          <w:b/>
-          <w:bCs/>
-        </w:rPr>
-        <w:t>ó</w:t>
-      </w:r>
-      <w:r>
-        <w:rPr>
-          <w:rFonts w:ascii="Times New Roman" w:hAnsi="Times New Roman" w:cs="Times New Roman"/>
-          <w:b/>
-          <w:bCs/>
-        </w:rPr>
-        <w:t>n absoluta</w:t>
-      </w:r>
-    </w:p>
-    <w:p>
-      <w:pPr>
-        <w:spacing w:line="480" w:lineRule="auto"/>
-        <w:rPr>
-          <w:rFonts w:ascii="Times New Roman" w:hAnsi="Times New Roman" w:cs="Times New Roman"/>
-        </w:rPr>
-      </w:pPr>
-      <w:r>
-        <w:rPr>
-          <w:rFonts w:ascii="Times New Roman" w:hAnsi="Times New Roman" w:cs="Times New Roman"/>
-        </w:rPr>
-        <w:t>A veces quieres forzar la actualizaci</w:t>
-      </w:r>
-      <w:r>
-        <w:rPr>
-          <w:rFonts w:ascii="Times New Roman" w:hAnsi="Times New Roman" w:cs="Times New Roman" w:hint="cs"/>
-        </w:rPr>
-        <w:t>ó</w:t>
-      </w:r>
-      <w:r>
-        <w:rPr>
-          <w:rFonts w:ascii="Times New Roman" w:hAnsi="Times New Roman" w:cs="Times New Roman"/>
-        </w:rPr>
-        <w:t xml:space="preserve">n a la </w:t>
-      </w:r>
-      <w:r>
-        <w:rPr>
-          <w:rFonts w:ascii="Times New Roman" w:hAnsi="Times New Roman" w:cs="Times New Roman" w:hint="cs"/>
-        </w:rPr>
-        <w:t>ú</w:t>
-      </w:r>
-      <w:r>
-        <w:rPr>
-          <w:rFonts w:ascii="Times New Roman" w:hAnsi="Times New Roman" w:cs="Times New Roman"/>
-        </w:rPr>
-        <w:t>ltima versi</w:t>
-      </w:r>
-      <w:r>
-        <w:rPr>
-          <w:rFonts w:ascii="Times New Roman" w:hAnsi="Times New Roman" w:cs="Times New Roman" w:hint="cs"/>
-        </w:rPr>
-        <w:t>ó</w:t>
-      </w:r>
-      <w:r>
-        <w:rPr>
-          <w:rFonts w:ascii="Times New Roman" w:hAnsi="Times New Roman" w:cs="Times New Roman"/>
-        </w:rPr>
-        <w:t>n disponible, incluso si es una nueva versi</w:t>
-      </w:r>
-      <w:r>
-        <w:rPr>
-          <w:rFonts w:ascii="Times New Roman" w:hAnsi="Times New Roman" w:cs="Times New Roman" w:hint="cs"/>
-        </w:rPr>
-        <w:t>ó</w:t>
-      </w:r>
-      <w:r>
-        <w:rPr>
-          <w:rFonts w:ascii="Times New Roman" w:hAnsi="Times New Roman" w:cs="Times New Roman"/>
-        </w:rPr>
-        <w:t>n mayor (puede incluir breaking changes):Comando:</w:t>
+        <w:t>Actualizar una dependencia a la última versión absoluta</w:t>
+      </w:r>
+    </w:p>
+    <w:p>
+      <w:pPr>
+        <w:spacing w:line="480" w:lineRule="auto"/>
+        <w:rPr>
+          <w:rFonts w:ascii="Times New Roman" w:hAnsi="Times New Roman" w:cs="Times New Roman"/>
+        </w:rPr>
+      </w:pPr>
+      <w:r>
+        <w:rPr>
+          <w:rFonts w:ascii="Times New Roman" w:hAnsi="Times New Roman" w:cs="Times New Roman"/>
+        </w:rPr>
+        <w:t>A veces quieres forzar la actualización a la última versión disponible, incluso si es una nueva versión mayor (puede incluir breaking changes):Comando:</w:t>
       </w:r>
     </w:p>
     <w:p>
@@ -8299,39 +8093,7 @@
           <w:b/>
           <w:bCs/>
         </w:rPr>
-        <w:t xml:space="preserve">Actualizar todos los paquetes a la </w:t>
-      </w:r>
-      <w:r>
-        <w:rPr>
-          <w:rFonts w:ascii="Times New Roman" w:hAnsi="Times New Roman" w:cs="Times New Roman" w:hint="cs"/>
-          <w:b/>
-          <w:bCs/>
-        </w:rPr>
-        <w:t>ú</w:t>
-      </w:r>
-      <w:r>
-        <w:rPr>
-          <w:rFonts w:ascii="Times New Roman" w:hAnsi="Times New Roman" w:cs="Times New Roman"/>
-          <w:b/>
-          <w:bCs/>
-        </w:rPr>
-        <w:t>ltima versi</w:t>
-      </w:r>
-      <w:r>
-        <w:rPr>
-          <w:rFonts w:ascii="Times New Roman" w:hAnsi="Times New Roman" w:cs="Times New Roman" w:hint="cs"/>
-          <w:b/>
-          <w:bCs/>
-        </w:rPr>
-        <w:t>ó</w:t>
-      </w:r>
-      <w:r>
-        <w:rPr>
-          <w:rFonts w:ascii="Times New Roman" w:hAnsi="Times New Roman" w:cs="Times New Roman"/>
-          <w:b/>
-          <w:bCs/>
-        </w:rPr>
-        <w:t>n (usando ncu)</w:t>
+        <w:t>Actualizar todos los paquetes a la última versión (usando ncu)</w:t>
       </w:r>
     </w:p>
     <w:p>
@@ -8346,31 +8108,7 @@
           <w:rFonts w:ascii="Times New Roman" w:hAnsi="Times New Roman" w:cs="Times New Roman"/>
         </w:rPr>
         <w:lastRenderedPageBreak/>
-        <w:t xml:space="preserve">Para actualizar a la </w:t>
-      </w:r>
-      <w:r>
-        <w:rPr>
-          <w:rFonts w:ascii="Times New Roman" w:hAnsi="Times New Roman" w:cs="Times New Roman" w:hint="cs"/>
-        </w:rPr>
-        <w:t>ú</w:t>
-      </w:r>
-      <w:r>
-        <w:rPr>
-          <w:rFonts w:ascii="Times New Roman" w:hAnsi="Times New Roman" w:cs="Times New Roman"/>
-        </w:rPr>
-        <w:t>ltima versi</w:t>
-      </w:r>
-      <w:r>
-        <w:rPr>
-          <w:rFonts w:ascii="Times New Roman" w:hAnsi="Times New Roman" w:cs="Times New Roman" w:hint="cs"/>
-        </w:rPr>
-        <w:t>ó</w:t>
-      </w:r>
-      <w:r>
-        <w:rPr>
-          <w:rFonts w:ascii="Times New Roman" w:hAnsi="Times New Roman" w:cs="Times New Roman"/>
-        </w:rPr>
-        <w:t>n absoluta (rompiendo los rangos), puedes usar la herramienta npm-check-updates (ncu):</w:t>
+        <w:t>Para actualizar a la última versión absoluta (rompiendo los rangos), puedes usar la herramienta npm-check-updates (ncu):</w:t>
       </w:r>
     </w:p>
     <w:p>
@@ -8428,19 +8166,7 @@
         <w:rPr>
           <w:rFonts w:ascii="Times New Roman" w:hAnsi="Times New Roman" w:cs="Times New Roman"/>
         </w:rPr>
-        <w:t>ncu -u # Actualiza los rangos de versi</w:t>
-      </w:r>
-      <w:r>
-        <w:rPr>
-          <w:rFonts w:ascii="Times New Roman" w:hAnsi="Times New Roman" w:cs="Times New Roman" w:hint="cs"/>
-        </w:rPr>
-        <w:t>ó</w:t>
-      </w:r>
-      <w:r>
-        <w:rPr>
-          <w:rFonts w:ascii="Times New Roman" w:hAnsi="Times New Roman" w:cs="Times New Roman"/>
-        </w:rPr>
-        <w:t>n en package.json</w:t>
+        <w:t>ncu -u # Actualiza los rangos de versión en package.json</w:t>
       </w:r>
     </w:p>
     <w:p>
@@ -8630,8 +8356,14 @@
           <w:numId w:val="9"/>
         </w:numPr>
         <w:spacing w:line="480" w:lineRule="auto"/>
-      </w:pPr>
-      <w:r>
+        <w:rPr>
+          <w:rFonts w:cs="Times New Roman"/>
+        </w:rPr>
+      </w:pPr>
+      <w:r>
+        <w:rPr>
+          <w:rFonts w:cs="Times New Roman"/>
+        </w:rPr>
         <w:t>Actualizar Dependencias Globales</w:t>
       </w:r>
     </w:p>
@@ -8681,39 +8413,7 @@
           <w:b/>
           <w:bCs/>
         </w:rPr>
-        <w:t>Ver qu</w:t>
-      </w:r>
-      <w:r>
-        <w:rPr>
-          <w:rFonts w:ascii="Times New Roman" w:hAnsi="Times New Roman" w:cs="Times New Roman" w:hint="cs"/>
-          <w:b/>
-          <w:bCs/>
-        </w:rPr>
-        <w:t>é</w:t>
-      </w:r>
-      <w:r>
-        <w:rPr>
-          <w:rFonts w:ascii="Times New Roman" w:hAnsi="Times New Roman" w:cs="Times New Roman"/>
-          <w:b/>
-          <w:bCs/>
-        </w:rPr>
-        <w:t xml:space="preserve"> paquetes globales est</w:t>
-      </w:r>
-      <w:r>
-        <w:rPr>
-          <w:rFonts w:ascii="Times New Roman" w:hAnsi="Times New Roman" w:cs="Times New Roman" w:hint="cs"/>
-          <w:b/>
-          <w:bCs/>
-        </w:rPr>
-        <w:t>á</w:t>
-      </w:r>
-      <w:r>
-        <w:rPr>
-          <w:rFonts w:ascii="Times New Roman" w:hAnsi="Times New Roman" w:cs="Times New Roman"/>
-          <w:b/>
-          <w:bCs/>
-        </w:rPr>
-        <w:t>n desactualizados</w:t>
+        <w:t>Ver qué paquetes globales están desactualizados</w:t>
       </w:r>
     </w:p>
     <w:p>
@@ -8842,31 +8542,7 @@
         <w:rPr>
           <w:rFonts w:ascii="Times New Roman" w:hAnsi="Times New Roman" w:cs="Times New Roman"/>
         </w:rPr>
-        <w:t xml:space="preserve">Actualiza todos los paquetes globales a sus </w:t>
-      </w:r>
-      <w:r>
-        <w:rPr>
-          <w:rFonts w:ascii="Times New Roman" w:hAnsi="Times New Roman" w:cs="Times New Roman" w:hint="cs"/>
-        </w:rPr>
-        <w:t>ú</w:t>
-      </w:r>
-      <w:r>
-        <w:rPr>
-          <w:rFonts w:ascii="Times New Roman" w:hAnsi="Times New Roman" w:cs="Times New Roman"/>
-        </w:rPr>
-        <w:t>ltimas versiones compatibles seg</w:t>
-      </w:r>
-      <w:r>
-        <w:rPr>
-          <w:rFonts w:ascii="Times New Roman" w:hAnsi="Times New Roman" w:cs="Times New Roman" w:hint="cs"/>
-        </w:rPr>
-        <w:t>ú</w:t>
-      </w:r>
-      <w:r>
-        <w:rPr>
-          <w:rFonts w:ascii="Times New Roman" w:hAnsi="Times New Roman" w:cs="Times New Roman"/>
-        </w:rPr>
-        <w:t>n sus rangos.</w:t>
+        <w:t>Actualiza todos los paquetes globales a sus últimas versiones compatibles según sus rangos.</w:t>
       </w:r>
     </w:p>
     <w:p>
@@ -8976,55 +8652,7 @@
           <w:b/>
           <w:bCs/>
         </w:rPr>
-        <w:t>Actualizar un paquete global espec</w:t>
-      </w:r>
-      <w:r>
-        <w:rPr>
-          <w:rFonts w:ascii="Times New Roman" w:hAnsi="Times New Roman" w:cs="Times New Roman" w:hint="cs"/>
-          <w:b/>
-          <w:bCs/>
-        </w:rPr>
-        <w:t>í</w:t>
-      </w:r>
-      <w:r>
-        <w:rPr>
-          <w:rFonts w:ascii="Times New Roman" w:hAnsi="Times New Roman" w:cs="Times New Roman"/>
-          <w:b/>
-          <w:bCs/>
-        </w:rPr>
-        <w:t xml:space="preserve">fico a la </w:t>
-      </w:r>
-      <w:r>
-        <w:rPr>
-          <w:rFonts w:ascii="Times New Roman" w:hAnsi="Times New Roman" w:cs="Times New Roman" w:hint="cs"/>
-          <w:b/>
-          <w:bCs/>
-        </w:rPr>
-        <w:t>ú</w:t>
-      </w:r>
-      <w:r>
-        <w:rPr>
-          <w:rFonts w:ascii="Times New Roman" w:hAnsi="Times New Roman" w:cs="Times New Roman"/>
-          <w:b/>
-          <w:bCs/>
-        </w:rPr>
-        <w:t>ltima versi</w:t>
-      </w:r>
-      <w:r>
-        <w:rPr>
-          <w:rFonts w:ascii="Times New Roman" w:hAnsi="Times New Roman" w:cs="Times New Roman" w:hint="cs"/>
-          <w:b/>
-          <w:bCs/>
-        </w:rPr>
-        <w:t>ó</w:t>
-      </w:r>
-      <w:r>
-        <w:rPr>
-          <w:rFonts w:ascii="Times New Roman" w:hAnsi="Times New Roman" w:cs="Times New Roman"/>
-          <w:b/>
-          <w:bCs/>
-        </w:rPr>
-        <w:t>n</w:t>
+        <w:t>Actualizar un paquete global específico a la última versión</w:t>
       </w:r>
     </w:p>
     <w:p>
@@ -9090,9 +8718,17 @@
           <w:numId w:val="5"/>
         </w:numPr>
         <w:spacing w:line="480" w:lineRule="auto"/>
+        <w:rPr>
+          <w:rFonts w:cs="Times New Roman"/>
+          <w:szCs w:val="24"/>
+        </w:rPr>
       </w:pPr>
       <w:bookmarkStart w:id="25" w:name="_Toc212711073"/>
       <w:r>
+        <w:rPr>
+          <w:rFonts w:cs="Times New Roman"/>
+          <w:szCs w:val="24"/>
+        </w:rPr>
         <w:t>Limpieza y Mantenimiento</w:t>
       </w:r>
       <w:bookmarkEnd w:id="25"/>
@@ -9257,9 +8893,17 @@
         </w:numPr>
         <w:spacing w:line="480" w:lineRule="auto"/>
         <w:jc w:val="center"/>
+        <w:rPr>
+          <w:rFonts w:cs="Times New Roman"/>
+          <w:szCs w:val="24"/>
+        </w:rPr>
       </w:pPr>
       <w:bookmarkStart w:id="26" w:name="_Toc212711074"/>
       <w:r>
+        <w:rPr>
+          <w:rFonts w:cs="Times New Roman"/>
+          <w:szCs w:val="24"/>
+        </w:rPr>
         <w:t>GA1-220501096-03-AA1-EV04-Tu primer laboratorio con React y Vite – Instalación, estructura y ejecución</w:t>
       </w:r>
       <w:bookmarkEnd w:id="26"/>
@@ -9268,9 +8912,17 @@
       <w:pPr>
         <w:pStyle w:val="Ttulo3"/>
         <w:spacing w:line="480" w:lineRule="auto"/>
+        <w:rPr>
+          <w:rFonts w:cs="Times New Roman"/>
+          <w:szCs w:val="24"/>
+        </w:rPr>
       </w:pPr>
       <w:bookmarkStart w:id="27" w:name="_Toc212711075"/>
       <w:r>
+        <w:rPr>
+          <w:rFonts w:cs="Times New Roman"/>
+          <w:szCs w:val="24"/>
+        </w:rPr>
         <w:t>PRIMER LABORATORIO DE REACT + VITE</w:t>
       </w:r>
       <w:bookmarkEnd w:id="27"/>
@@ -9279,9 +8931,17 @@
       <w:pPr>
         <w:pStyle w:val="Ttulo3"/>
         <w:spacing w:line="480" w:lineRule="auto"/>
+        <w:rPr>
+          <w:rFonts w:cs="Times New Roman"/>
+          <w:szCs w:val="24"/>
+        </w:rPr>
       </w:pPr>
       <w:bookmarkStart w:id="28" w:name="_Toc212711076"/>
       <w:r>
+        <w:rPr>
+          <w:rFonts w:cs="Times New Roman"/>
+          <w:szCs w:val="24"/>
+        </w:rPr>
         <w:t>Paso 1: Verificar la instalación de Node.js</w:t>
       </w:r>
       <w:bookmarkEnd w:id="28"/>
@@ -9297,13 +8957,7 @@
         <w:rPr>
           <w:rFonts w:ascii="Times New Roman" w:hAnsi="Times New Roman" w:cs="Times New Roman"/>
         </w:rPr>
-        <w:t>C</w:t>
-      </w:r>
-      <w:r>
-        <w:rPr>
-          <w:rFonts w:ascii="Times New Roman" w:hAnsi="Times New Roman" w:cs="Times New Roman"/>
-        </w:rPr>
-        <w:t>omprobar que Node.js y npm estén instalados y que las versiones sean compatibles con Vite/React.</w:t>
+        <w:t>Comprobar que Node.js y npm estén instalados y que las versiones sean compatibles con Vite/React.</w:t>
       </w:r>
       <w:r>
         <w:rPr>
@@ -9411,9 +9065,17 @@
       <w:pPr>
         <w:pStyle w:val="Ttulo3"/>
         <w:spacing w:line="480" w:lineRule="auto"/>
+        <w:rPr>
+          <w:rFonts w:cs="Times New Roman"/>
+          <w:szCs w:val="24"/>
+        </w:rPr>
       </w:pPr>
       <w:bookmarkStart w:id="29" w:name="_Toc212711077"/>
       <w:r>
+        <w:rPr>
+          <w:rFonts w:cs="Times New Roman"/>
+          <w:szCs w:val="24"/>
+        </w:rPr>
         <w:t>Paso 2: Crear un nuevo proyecto con Vite</w:t>
       </w:r>
       <w:bookmarkEnd w:id="29"/>
@@ -9429,13 +9091,7 @@
         <w:rPr>
           <w:rFonts w:ascii="Times New Roman" w:hAnsi="Times New Roman" w:cs="Times New Roman"/>
         </w:rPr>
-        <w:t>G</w:t>
-      </w:r>
-      <w:r>
-        <w:rPr>
-          <w:rFonts w:ascii="Times New Roman" w:hAnsi="Times New Roman" w:cs="Times New Roman"/>
-        </w:rPr>
-        <w:t>enerar la estructura inicial del proyecto React usando el scaffolding de Vite.</w:t>
+        <w:t>Generar la estructura inicial del proyecto React usando el scaffolding de Vite.</w:t>
       </w:r>
     </w:p>
     <w:p>
@@ -9453,15 +9109,7 @@
           <w:b/>
           <w:bCs/>
         </w:rPr>
-        <w:t>Comando</w:t>
-      </w:r>
-      <w:r>
-        <w:rPr>
-          <w:rFonts w:ascii="Times New Roman" w:hAnsi="Times New Roman" w:cs="Times New Roman"/>
-          <w:b/>
-          <w:bCs/>
-        </w:rPr>
-        <w:t>:</w:t>
+        <w:t>Comando:</w:t>
       </w:r>
     </w:p>
     <w:p>
@@ -9588,9 +9236,17 @@
       <w:pPr>
         <w:pStyle w:val="Ttulo3"/>
         <w:spacing w:line="480" w:lineRule="auto"/>
+        <w:rPr>
+          <w:rFonts w:cs="Times New Roman"/>
+          <w:szCs w:val="24"/>
+        </w:rPr>
       </w:pPr>
       <w:bookmarkStart w:id="30" w:name="_Toc212711078"/>
       <w:r>
+        <w:rPr>
+          <w:rFonts w:cs="Times New Roman"/>
+          <w:szCs w:val="24"/>
+        </w:rPr>
         <w:t>Paso 3: Instalar las dependencias</w:t>
       </w:r>
       <w:bookmarkEnd w:id="30"/>
@@ -9606,19 +9262,7 @@
         <w:rPr>
           <w:rFonts w:ascii="Times New Roman" w:hAnsi="Times New Roman" w:cs="Times New Roman"/>
         </w:rPr>
-        <w:t>I</w:t>
-      </w:r>
-      <w:r>
-        <w:rPr>
-          <w:rFonts w:ascii="Times New Roman" w:hAnsi="Times New Roman" w:cs="Times New Roman"/>
-        </w:rPr>
-        <w:t>nstalar las dependencias declaradas en package.json</w:t>
-      </w:r>
-      <w:r>
-        <w:rPr>
-          <w:rFonts w:ascii="Times New Roman" w:hAnsi="Times New Roman" w:cs="Times New Roman"/>
-        </w:rPr>
-        <w:t>.</w:t>
+        <w:t>Instalar las dependencias declaradas en package.json.</w:t>
       </w:r>
     </w:p>
     <w:p>
@@ -9727,9 +9371,17 @@
       <w:pPr>
         <w:pStyle w:val="Ttulo3"/>
         <w:spacing w:line="480" w:lineRule="auto"/>
+        <w:rPr>
+          <w:rFonts w:cs="Times New Roman"/>
+          <w:szCs w:val="24"/>
+        </w:rPr>
       </w:pPr>
       <w:bookmarkStart w:id="31" w:name="_Toc212711079"/>
       <w:r>
+        <w:rPr>
+          <w:rFonts w:cs="Times New Roman"/>
+          <w:szCs w:val="24"/>
+        </w:rPr>
         <w:lastRenderedPageBreak/>
         <w:t>Paso 4: Ejecutar el servidor de desarrollo</w:t>
       </w:r>
@@ -9746,13 +9398,7 @@
         <w:rPr>
           <w:rFonts w:ascii="Times New Roman" w:hAnsi="Times New Roman" w:cs="Times New Roman"/>
         </w:rPr>
-        <w:t>A</w:t>
-      </w:r>
-      <w:r>
-        <w:rPr>
-          <w:rFonts w:ascii="Times New Roman" w:hAnsi="Times New Roman" w:cs="Times New Roman"/>
-        </w:rPr>
-        <w:t>rrancar Vite en modo desarrollo para ver la aplicación en el navegador y recargar en caliente.</w:t>
+        <w:t>Arrancar Vite en modo desarrollo para ver la aplicación en el navegador y recargar en caliente.</w:t>
       </w:r>
       <w:r>
         <w:rPr>
@@ -9791,9 +9437,13 @@
       <w:pPr>
         <w:spacing w:line="480" w:lineRule="auto"/>
         <w:jc w:val="center"/>
-      </w:pPr>
-      <w:r>
-        <w:rPr>
+        <w:rPr>
+          <w:rFonts w:ascii="Times New Roman" w:hAnsi="Times New Roman" w:cs="Times New Roman"/>
+        </w:rPr>
+      </w:pPr>
+      <w:r>
+        <w:rPr>
+          <w:rFonts w:ascii="Times New Roman" w:hAnsi="Times New Roman" w:cs="Times New Roman"/>
           <w:noProof/>
         </w:rPr>
         <w:drawing>
@@ -9837,9 +9487,17 @@
       <w:pPr>
         <w:pStyle w:val="Ttulo3"/>
         <w:spacing w:line="480" w:lineRule="auto"/>
+        <w:rPr>
+          <w:rFonts w:cs="Times New Roman"/>
+          <w:szCs w:val="24"/>
+        </w:rPr>
       </w:pPr>
       <w:bookmarkStart w:id="32" w:name="_Toc212711080"/>
       <w:r>
+        <w:rPr>
+          <w:rFonts w:cs="Times New Roman"/>
+          <w:szCs w:val="24"/>
+        </w:rPr>
         <w:t>Paso 5: Explorar la estructura del proyecto</w:t>
       </w:r>
       <w:bookmarkEnd w:id="32"/>
@@ -9847,21 +9505,28 @@
     <w:p>
       <w:pPr>
         <w:spacing w:line="480" w:lineRule="auto"/>
-      </w:pPr>
-      <w:r>
-        <w:t>R</w:t>
-      </w:r>
-      <w:r>
-        <w:t>evisar los archivos y carpetas generados por Vite para entender dónde colocar componentes, estilos y rutas.</w:t>
+        <w:rPr>
+          <w:rFonts w:ascii="Times New Roman" w:hAnsi="Times New Roman" w:cs="Times New Roman"/>
+        </w:rPr>
+      </w:pPr>
+      <w:r>
+        <w:rPr>
+          <w:rFonts w:ascii="Times New Roman" w:hAnsi="Times New Roman" w:cs="Times New Roman"/>
+        </w:rPr>
+        <w:t>Revisar los archivos y carpetas generados por Vite para entender dónde colocar componentes, estilos y rutas.</w:t>
       </w:r>
     </w:p>
     <w:p>
       <w:pPr>
         <w:spacing w:line="480" w:lineRule="auto"/>
         <w:jc w:val="center"/>
-      </w:pPr>
-      <w:r>
-        <w:rPr>
+        <w:rPr>
+          <w:rFonts w:ascii="Times New Roman" w:hAnsi="Times New Roman" w:cs="Times New Roman"/>
+        </w:rPr>
+      </w:pPr>
+      <w:r>
+        <w:rPr>
+          <w:rFonts w:ascii="Times New Roman" w:hAnsi="Times New Roman" w:cs="Times New Roman"/>
           <w:noProof/>
         </w:rPr>
         <w:lastRenderedPageBreak/>
@@ -9906,9 +9571,17 @@
       <w:pPr>
         <w:pStyle w:val="Ttulo3"/>
         <w:spacing w:line="480" w:lineRule="auto"/>
+        <w:rPr>
+          <w:rFonts w:cs="Times New Roman"/>
+          <w:szCs w:val="24"/>
+        </w:rPr>
       </w:pPr>
       <w:bookmarkStart w:id="33" w:name="_Toc212711081"/>
       <w:r>
+        <w:rPr>
+          <w:rFonts w:cs="Times New Roman"/>
+          <w:szCs w:val="24"/>
+        </w:rPr>
         <w:t>Paso 6: Crear un componente React simple</w:t>
       </w:r>
       <w:bookmarkEnd w:id="33"/>
@@ -9916,21 +9589,28 @@
     <w:p>
       <w:pPr>
         <w:spacing w:line="480" w:lineRule="auto"/>
-      </w:pPr>
-      <w:r>
-        <w:t>A</w:t>
-      </w:r>
-      <w:r>
-        <w:t>ñadir un componente funcional básico y usarlo desde App.jsx para verificar que todo funciona.</w:t>
+        <w:rPr>
+          <w:rFonts w:ascii="Times New Roman" w:hAnsi="Times New Roman" w:cs="Times New Roman"/>
+        </w:rPr>
+      </w:pPr>
+      <w:r>
+        <w:rPr>
+          <w:rFonts w:ascii="Times New Roman" w:hAnsi="Times New Roman" w:cs="Times New Roman"/>
+        </w:rPr>
+        <w:t>Añadir un componente funcional básico y usarlo desde App.jsx para verificar que todo funciona.</w:t>
       </w:r>
     </w:p>
     <w:p>
       <w:pPr>
         <w:spacing w:line="480" w:lineRule="auto"/>
         <w:jc w:val="center"/>
-      </w:pPr>
-      <w:r>
-        <w:rPr>
+        <w:rPr>
+          <w:rFonts w:ascii="Times New Roman" w:hAnsi="Times New Roman" w:cs="Times New Roman"/>
+        </w:rPr>
+      </w:pPr>
+      <w:r>
+        <w:rPr>
+          <w:rFonts w:ascii="Times New Roman" w:hAnsi="Times New Roman" w:cs="Times New Roman"/>
           <w:noProof/>
         </w:rPr>
         <w:lastRenderedPageBreak/>
@@ -9975,9 +9655,17 @@
       <w:pPr>
         <w:pStyle w:val="Ttulo1"/>
         <w:spacing w:line="480" w:lineRule="auto"/>
+        <w:rPr>
+          <w:rFonts w:cs="Times New Roman"/>
+          <w:szCs w:val="24"/>
+        </w:rPr>
       </w:pPr>
       <w:bookmarkStart w:id="34" w:name="_Toc212711082"/>
       <w:r>
+        <w:rPr>
+          <w:rFonts w:cs="Times New Roman"/>
+          <w:szCs w:val="24"/>
+        </w:rPr>
         <w:t>HERRAMIENTA DE VERSIONAMIENTO A UTLIZAR</w:t>
       </w:r>
       <w:bookmarkEnd w:id="34"/>
@@ -9987,16 +9675,819 @@
         <w:spacing w:line="480" w:lineRule="auto"/>
         <w:rPr>
           <w:rFonts w:ascii="Times New Roman" w:hAnsi="Times New Roman" w:cs="Times New Roman"/>
-        </w:rPr>
-      </w:pPr>
+          <w:b/>
+          <w:bCs/>
+        </w:rPr>
+      </w:pPr>
+      <w:r>
+        <w:rPr>
+          <w:rFonts w:ascii="Times New Roman" w:hAnsi="Times New Roman" w:cs="Times New Roman"/>
+          <w:b/>
+          <w:bCs/>
+        </w:rPr>
+        <w:t>Nombre de la herramienta</w:t>
+      </w:r>
+    </w:p>
+    <w:p>
+      <w:pPr>
+        <w:spacing w:line="480" w:lineRule="auto"/>
+        <w:rPr>
+          <w:rFonts w:ascii="Times New Roman" w:hAnsi="Times New Roman" w:cs="Times New Roman"/>
+        </w:rPr>
+      </w:pPr>
+      <w:r>
+        <w:rPr>
+          <w:rFonts w:ascii="Times New Roman" w:hAnsi="Times New Roman" w:cs="Times New Roman"/>
+        </w:rPr>
+        <w:t>Git</w:t>
+      </w:r>
+    </w:p>
+    <w:p>
+      <w:pPr>
+        <w:pStyle w:val="Prrafodelista"/>
+        <w:numPr>
+          <w:ilvl w:val="0"/>
+          <w:numId w:val="12"/>
+        </w:numPr>
+        <w:spacing w:line="480" w:lineRule="auto"/>
+        <w:rPr>
+          <w:rFonts w:ascii="Times New Roman" w:hAnsi="Times New Roman" w:cs="Times New Roman"/>
+          <w:b/>
+          <w:bCs/>
+        </w:rPr>
+      </w:pPr>
+      <w:r>
+        <w:rPr>
+          <w:rFonts w:ascii="Times New Roman" w:hAnsi="Times New Roman" w:cs="Times New Roman"/>
+          <w:b/>
+          <w:bCs/>
+        </w:rPr>
+        <w:t>Descripción general</w:t>
+      </w:r>
+    </w:p>
+    <w:p>
+      <w:pPr>
+        <w:spacing w:line="480" w:lineRule="auto"/>
+        <w:rPr>
+          <w:rFonts w:ascii="Times New Roman" w:hAnsi="Times New Roman" w:cs="Times New Roman"/>
+        </w:rPr>
+      </w:pPr>
+    </w:p>
+    <w:p>
+      <w:pPr>
+        <w:spacing w:line="480" w:lineRule="auto"/>
+        <w:rPr>
+          <w:rFonts w:ascii="Times New Roman" w:hAnsi="Times New Roman" w:cs="Times New Roman"/>
+        </w:rPr>
+      </w:pPr>
+      <w:r>
+        <w:rPr>
+          <w:rFonts w:ascii="Times New Roman" w:hAnsi="Times New Roman" w:cs="Times New Roman"/>
+        </w:rPr>
+        <w:lastRenderedPageBreak/>
+        <w:t>Git es una herramienta de control de versiones distribuido que permite gestionar los cambios realizados en los archivos de un proyecto. Fue creada por Linus Torvalds en 2005 y es una de las más utilizadas en el desarrollo de software a nivel mundial.</w:t>
+      </w:r>
+    </w:p>
+    <w:p>
+      <w:pPr>
+        <w:spacing w:line="480" w:lineRule="auto"/>
+        <w:rPr>
+          <w:rFonts w:ascii="Times New Roman" w:hAnsi="Times New Roman" w:cs="Times New Roman"/>
+        </w:rPr>
+      </w:pPr>
+      <w:r>
+        <w:rPr>
+          <w:rFonts w:ascii="Times New Roman" w:hAnsi="Times New Roman" w:cs="Times New Roman"/>
+        </w:rPr>
+        <w:t>Permite registrar el historial de modificaciones, trabajar en equipo sin sobrescribir el trabajo de otros y recuperar versiones anteriores del proyecto cuando sea necesario.</w:t>
+      </w:r>
+    </w:p>
+    <w:p>
+      <w:pPr>
+        <w:pStyle w:val="Prrafodelista"/>
+        <w:numPr>
+          <w:ilvl w:val="0"/>
+          <w:numId w:val="12"/>
+        </w:numPr>
+        <w:spacing w:line="480" w:lineRule="auto"/>
+        <w:rPr>
+          <w:rFonts w:ascii="Times New Roman" w:hAnsi="Times New Roman" w:cs="Times New Roman"/>
+          <w:b/>
+          <w:bCs/>
+        </w:rPr>
+      </w:pPr>
+      <w:r>
+        <w:rPr>
+          <w:rFonts w:ascii="Times New Roman" w:hAnsi="Times New Roman" w:cs="Times New Roman"/>
+          <w:b/>
+          <w:bCs/>
+        </w:rPr>
+        <w:t>Propósito o utilidad</w:t>
+      </w:r>
+    </w:p>
+    <w:p>
+      <w:pPr>
+        <w:spacing w:line="480" w:lineRule="auto"/>
+        <w:rPr>
+          <w:rFonts w:ascii="Times New Roman" w:hAnsi="Times New Roman" w:cs="Times New Roman"/>
+        </w:rPr>
+      </w:pPr>
+      <w:r>
+        <w:rPr>
+          <w:rFonts w:ascii="Times New Roman" w:hAnsi="Times New Roman" w:cs="Times New Roman"/>
+        </w:rPr>
+        <w:t>El propósito principal de Git es llevar un control eficiente del código fuente o de los archivos de un proyecto.</w:t>
+      </w:r>
+    </w:p>
+    <w:p>
+      <w:pPr>
+        <w:spacing w:line="480" w:lineRule="auto"/>
+        <w:rPr>
+          <w:rFonts w:ascii="Times New Roman" w:hAnsi="Times New Roman" w:cs="Times New Roman"/>
+        </w:rPr>
+      </w:pPr>
+      <w:r>
+        <w:rPr>
+          <w:rFonts w:ascii="Times New Roman" w:hAnsi="Times New Roman" w:cs="Times New Roman"/>
+        </w:rPr>
+        <w:t>Con Git se puede:</w:t>
+      </w:r>
+    </w:p>
+    <w:p>
+      <w:pPr>
+        <w:pStyle w:val="Prrafodelista"/>
+        <w:numPr>
+          <w:ilvl w:val="1"/>
+          <w:numId w:val="1"/>
+        </w:numPr>
+        <w:spacing w:line="480" w:lineRule="auto"/>
+        <w:rPr>
+          <w:rFonts w:ascii="Times New Roman" w:hAnsi="Times New Roman" w:cs="Times New Roman"/>
+        </w:rPr>
+      </w:pPr>
+      <w:r>
+        <w:rPr>
+          <w:rFonts w:ascii="Times New Roman" w:hAnsi="Times New Roman" w:cs="Times New Roman"/>
+        </w:rPr>
+        <w:t>Guardar versiones del proyecto a lo largo del tiempo.</w:t>
+      </w:r>
+    </w:p>
+    <w:p>
+      <w:pPr>
+        <w:pStyle w:val="Prrafodelista"/>
+        <w:numPr>
+          <w:ilvl w:val="1"/>
+          <w:numId w:val="1"/>
+        </w:numPr>
+        <w:spacing w:line="480" w:lineRule="auto"/>
+        <w:rPr>
+          <w:rFonts w:ascii="Times New Roman" w:hAnsi="Times New Roman" w:cs="Times New Roman"/>
+        </w:rPr>
+      </w:pPr>
+      <w:r>
+        <w:rPr>
+          <w:rFonts w:ascii="Times New Roman" w:hAnsi="Times New Roman" w:cs="Times New Roman"/>
+        </w:rPr>
+        <w:t>Colaborar con otros desarrolladores de manera segura.</w:t>
+      </w:r>
+    </w:p>
+    <w:p>
+      <w:pPr>
+        <w:pStyle w:val="Prrafodelista"/>
+        <w:numPr>
+          <w:ilvl w:val="1"/>
+          <w:numId w:val="1"/>
+        </w:numPr>
+        <w:spacing w:line="480" w:lineRule="auto"/>
+        <w:rPr>
+          <w:rFonts w:ascii="Times New Roman" w:hAnsi="Times New Roman" w:cs="Times New Roman"/>
+        </w:rPr>
+      </w:pPr>
+      <w:r>
+        <w:rPr>
+          <w:rFonts w:ascii="Times New Roman" w:hAnsi="Times New Roman" w:cs="Times New Roman"/>
+        </w:rPr>
+        <w:t>Detectar y revertir errores fácilmente.</w:t>
+      </w:r>
+    </w:p>
+    <w:p>
+      <w:pPr>
+        <w:pStyle w:val="Prrafodelista"/>
+        <w:numPr>
+          <w:ilvl w:val="1"/>
+          <w:numId w:val="1"/>
+        </w:numPr>
+        <w:spacing w:line="480" w:lineRule="auto"/>
+        <w:rPr>
+          <w:rFonts w:ascii="Times New Roman" w:hAnsi="Times New Roman" w:cs="Times New Roman"/>
+        </w:rPr>
+      </w:pPr>
+      <w:r>
+        <w:rPr>
+          <w:rFonts w:ascii="Times New Roman" w:hAnsi="Times New Roman" w:cs="Times New Roman"/>
+        </w:rPr>
+        <w:t>Mantener una copia local del repositorio para trabajar sin conexión.</w:t>
+      </w:r>
+    </w:p>
+    <w:p>
+      <w:pPr>
+        <w:pStyle w:val="Prrafodelista"/>
+        <w:numPr>
+          <w:ilvl w:val="0"/>
+          <w:numId w:val="1"/>
+        </w:numPr>
+        <w:spacing w:line="480" w:lineRule="auto"/>
+        <w:rPr>
+          <w:rFonts w:ascii="Times New Roman" w:hAnsi="Times New Roman" w:cs="Times New Roman"/>
+          <w:b/>
+          <w:bCs/>
+        </w:rPr>
+      </w:pPr>
+      <w:r>
+        <w:rPr>
+          <w:rFonts w:ascii="Times New Roman" w:hAnsi="Times New Roman" w:cs="Times New Roman"/>
+          <w:b/>
+          <w:bCs/>
+        </w:rPr>
+        <w:t>Comandos básicos utilizados</w:t>
+      </w:r>
+    </w:p>
+    <w:p>
+      <w:pPr>
+        <w:spacing w:line="480" w:lineRule="auto"/>
+        <w:rPr>
+          <w:rFonts w:ascii="Times New Roman" w:hAnsi="Times New Roman" w:cs="Times New Roman"/>
+        </w:rPr>
+      </w:pPr>
+      <w:r>
+        <w:rPr>
+          <w:rFonts w:ascii="Times New Roman" w:hAnsi="Times New Roman" w:cs="Times New Roman"/>
+        </w:rPr>
+        <w:t>Algunos de los comandos más usados en el trabajo con Git son:</w:t>
+      </w:r>
+    </w:p>
+    <w:tbl>
+      <w:tblPr>
+        <w:tblStyle w:val="Tablaconcuadrcula"/>
+        <w:tblW w:w="0" w:type="auto"/>
+        <w:tblLook w:val="04A0" w:firstRow="1" w:lastRow="0" w:firstColumn="1" w:lastColumn="0" w:noHBand="0" w:noVBand="1"/>
+      </w:tblPr>
+      <w:tblGrid>
+        <w:gridCol w:w="3823"/>
+        <w:gridCol w:w="5527"/>
+      </w:tblGrid>
+      <w:tr>
+        <w:tc>
+          <w:tcPr>
+            <w:tcW w:w="3823" w:type="dxa"/>
+            <w:vAlign w:val="center"/>
+          </w:tcPr>
+          <w:p>
+            <w:pPr>
+              <w:spacing w:line="480" w:lineRule="auto"/>
+              <w:rPr>
+                <w:rFonts w:ascii="Times New Roman" w:hAnsi="Times New Roman" w:cs="Times New Roman"/>
+              </w:rPr>
+            </w:pPr>
+            <w:r>
+              <w:rPr>
+                <w:rFonts w:ascii="Times New Roman" w:hAnsi="Times New Roman" w:cs="Times New Roman"/>
+                <w:b/>
+                <w:bCs/>
+              </w:rPr>
+              <w:t>Comando</w:t>
+            </w:r>
+          </w:p>
+        </w:tc>
+        <w:tc>
+          <w:tcPr>
+            <w:tcW w:w="5527" w:type="dxa"/>
+            <w:vAlign w:val="center"/>
+          </w:tcPr>
+          <w:p>
+            <w:pPr>
+              <w:spacing w:line="480" w:lineRule="auto"/>
+              <w:rPr>
+                <w:rFonts w:ascii="Times New Roman" w:hAnsi="Times New Roman" w:cs="Times New Roman"/>
+              </w:rPr>
+            </w:pPr>
+            <w:r>
+              <w:rPr>
+                <w:rFonts w:ascii="Times New Roman" w:hAnsi="Times New Roman" w:cs="Times New Roman"/>
+                <w:b/>
+                <w:bCs/>
+              </w:rPr>
+              <w:t>Función</w:t>
+            </w:r>
+          </w:p>
+        </w:tc>
+      </w:tr>
+      <w:tr>
+        <w:tc>
+          <w:tcPr>
+            <w:tcW w:w="3823" w:type="dxa"/>
+            <w:vAlign w:val="center"/>
+          </w:tcPr>
+          <w:p>
+            <w:pPr>
+              <w:spacing w:line="480" w:lineRule="auto"/>
+              <w:rPr>
+                <w:rFonts w:ascii="Times New Roman" w:hAnsi="Times New Roman" w:cs="Times New Roman"/>
+              </w:rPr>
+            </w:pPr>
+            <w:r>
+              <w:rPr>
+                <w:rStyle w:val="CdigoHTML"/>
+                <w:rFonts w:ascii="Times New Roman" w:eastAsiaTheme="majorEastAsia" w:hAnsi="Times New Roman" w:cs="Times New Roman"/>
+                <w:sz w:val="24"/>
+                <w:szCs w:val="24"/>
+              </w:rPr>
+              <w:t>git init</w:t>
+            </w:r>
+          </w:p>
+        </w:tc>
+        <w:tc>
+          <w:tcPr>
+            <w:tcW w:w="5527" w:type="dxa"/>
+            <w:vAlign w:val="center"/>
+          </w:tcPr>
+          <w:p>
+            <w:pPr>
+              <w:spacing w:line="480" w:lineRule="auto"/>
+              <w:rPr>
+                <w:rFonts w:ascii="Times New Roman" w:hAnsi="Times New Roman" w:cs="Times New Roman"/>
+              </w:rPr>
+            </w:pPr>
+            <w:r>
+              <w:rPr>
+                <w:rFonts w:ascii="Times New Roman" w:hAnsi="Times New Roman" w:cs="Times New Roman"/>
+              </w:rPr>
+              <w:t>Inicializa un repositorio Git en una carpeta.</w:t>
+            </w:r>
+          </w:p>
+        </w:tc>
+      </w:tr>
+      <w:tr>
+        <w:tc>
+          <w:tcPr>
+            <w:tcW w:w="3823" w:type="dxa"/>
+            <w:vAlign w:val="center"/>
+          </w:tcPr>
+          <w:p>
+            <w:pPr>
+              <w:spacing w:line="480" w:lineRule="auto"/>
+              <w:rPr>
+                <w:rFonts w:ascii="Times New Roman" w:hAnsi="Times New Roman" w:cs="Times New Roman"/>
+              </w:rPr>
+            </w:pPr>
+            <w:r>
+              <w:rPr>
+                <w:rStyle w:val="CdigoHTML"/>
+                <w:rFonts w:ascii="Times New Roman" w:eastAsiaTheme="majorEastAsia" w:hAnsi="Times New Roman" w:cs="Times New Roman"/>
+                <w:sz w:val="24"/>
+                <w:szCs w:val="24"/>
+              </w:rPr>
+              <w:t>git add .</w:t>
+            </w:r>
+          </w:p>
+        </w:tc>
+        <w:tc>
+          <w:tcPr>
+            <w:tcW w:w="5527" w:type="dxa"/>
+            <w:vAlign w:val="center"/>
+          </w:tcPr>
+          <w:p>
+            <w:pPr>
+              <w:spacing w:line="480" w:lineRule="auto"/>
+              <w:rPr>
+                <w:rFonts w:ascii="Times New Roman" w:hAnsi="Times New Roman" w:cs="Times New Roman"/>
+              </w:rPr>
+            </w:pPr>
+            <w:r>
+              <w:rPr>
+                <w:rFonts w:ascii="Times New Roman" w:hAnsi="Times New Roman" w:cs="Times New Roman"/>
+              </w:rPr>
+              <w:t>Añade los archivos al área de preparación.</w:t>
+            </w:r>
+          </w:p>
+        </w:tc>
+      </w:tr>
+      <w:tr>
+        <w:tc>
+          <w:tcPr>
+            <w:tcW w:w="3823" w:type="dxa"/>
+            <w:vAlign w:val="center"/>
+          </w:tcPr>
+          <w:p>
+            <w:pPr>
+              <w:spacing w:line="480" w:lineRule="auto"/>
+              <w:rPr>
+                <w:rFonts w:ascii="Times New Roman" w:hAnsi="Times New Roman" w:cs="Times New Roman"/>
+              </w:rPr>
+            </w:pPr>
+            <w:r>
+              <w:rPr>
+                <w:rStyle w:val="CdigoHTML"/>
+                <w:rFonts w:ascii="Times New Roman" w:eastAsiaTheme="majorEastAsia" w:hAnsi="Times New Roman" w:cs="Times New Roman"/>
+                <w:sz w:val="24"/>
+                <w:szCs w:val="24"/>
+              </w:rPr>
+              <w:t>git commit -m "mensaje"</w:t>
+            </w:r>
+          </w:p>
+        </w:tc>
+        <w:tc>
+          <w:tcPr>
+            <w:tcW w:w="5527" w:type="dxa"/>
+            <w:vAlign w:val="center"/>
+          </w:tcPr>
+          <w:p>
+            <w:pPr>
+              <w:spacing w:line="480" w:lineRule="auto"/>
+              <w:rPr>
+                <w:rFonts w:ascii="Times New Roman" w:hAnsi="Times New Roman" w:cs="Times New Roman"/>
+              </w:rPr>
+            </w:pPr>
+            <w:r>
+              <w:rPr>
+                <w:rFonts w:ascii="Times New Roman" w:hAnsi="Times New Roman" w:cs="Times New Roman"/>
+              </w:rPr>
+              <w:t>Guarda los cambios en el repositorio local.</w:t>
+            </w:r>
+          </w:p>
+        </w:tc>
+      </w:tr>
+      <w:tr>
+        <w:tc>
+          <w:tcPr>
+            <w:tcW w:w="3823" w:type="dxa"/>
+            <w:vAlign w:val="center"/>
+          </w:tcPr>
+          <w:p>
+            <w:pPr>
+              <w:spacing w:line="480" w:lineRule="auto"/>
+              <w:rPr>
+                <w:rFonts w:ascii="Times New Roman" w:hAnsi="Times New Roman" w:cs="Times New Roman"/>
+              </w:rPr>
+            </w:pPr>
+            <w:r>
+              <w:rPr>
+                <w:rStyle w:val="CdigoHTML"/>
+                <w:rFonts w:ascii="Times New Roman" w:eastAsiaTheme="majorEastAsia" w:hAnsi="Times New Roman" w:cs="Times New Roman"/>
+                <w:sz w:val="24"/>
+                <w:szCs w:val="24"/>
+              </w:rPr>
+              <w:t>git status</w:t>
+            </w:r>
+          </w:p>
+        </w:tc>
+        <w:tc>
+          <w:tcPr>
+            <w:tcW w:w="5527" w:type="dxa"/>
+            <w:vAlign w:val="center"/>
+          </w:tcPr>
+          <w:p>
+            <w:pPr>
+              <w:spacing w:line="480" w:lineRule="auto"/>
+              <w:rPr>
+                <w:rFonts w:ascii="Times New Roman" w:hAnsi="Times New Roman" w:cs="Times New Roman"/>
+              </w:rPr>
+            </w:pPr>
+            <w:r>
+              <w:rPr>
+                <w:rFonts w:ascii="Times New Roman" w:hAnsi="Times New Roman" w:cs="Times New Roman"/>
+              </w:rPr>
+              <w:t>Muestra el estado de los archivos.</w:t>
+            </w:r>
+          </w:p>
+        </w:tc>
+      </w:tr>
+      <w:tr>
+        <w:tc>
+          <w:tcPr>
+            <w:tcW w:w="3823" w:type="dxa"/>
+            <w:vAlign w:val="center"/>
+          </w:tcPr>
+          <w:p>
+            <w:pPr>
+              <w:spacing w:line="480" w:lineRule="auto"/>
+              <w:rPr>
+                <w:rFonts w:ascii="Times New Roman" w:hAnsi="Times New Roman" w:cs="Times New Roman"/>
+              </w:rPr>
+            </w:pPr>
+            <w:r>
+              <w:rPr>
+                <w:rStyle w:val="CdigoHTML"/>
+                <w:rFonts w:ascii="Times New Roman" w:eastAsiaTheme="majorEastAsia" w:hAnsi="Times New Roman" w:cs="Times New Roman"/>
+                <w:sz w:val="24"/>
+                <w:szCs w:val="24"/>
+              </w:rPr>
+              <w:t>git pull origin main</w:t>
+            </w:r>
+          </w:p>
+        </w:tc>
+        <w:tc>
+          <w:tcPr>
+            <w:tcW w:w="5527" w:type="dxa"/>
+            <w:vAlign w:val="center"/>
+          </w:tcPr>
+          <w:p>
+            <w:pPr>
+              <w:spacing w:line="480" w:lineRule="auto"/>
+              <w:rPr>
+                <w:rFonts w:ascii="Times New Roman" w:hAnsi="Times New Roman" w:cs="Times New Roman"/>
+              </w:rPr>
+            </w:pPr>
+            <w:r>
+              <w:rPr>
+                <w:rFonts w:ascii="Times New Roman" w:hAnsi="Times New Roman" w:cs="Times New Roman"/>
+              </w:rPr>
+              <w:t>Descarga los últimos cambios del repositorio remoto.</w:t>
+            </w:r>
+          </w:p>
+        </w:tc>
+      </w:tr>
+      <w:tr>
+        <w:tc>
+          <w:tcPr>
+            <w:tcW w:w="3823" w:type="dxa"/>
+            <w:vAlign w:val="center"/>
+          </w:tcPr>
+          <w:p>
+            <w:pPr>
+              <w:spacing w:line="480" w:lineRule="auto"/>
+              <w:rPr>
+                <w:rFonts w:ascii="Times New Roman" w:hAnsi="Times New Roman" w:cs="Times New Roman"/>
+              </w:rPr>
+            </w:pPr>
+            <w:r>
+              <w:rPr>
+                <w:rStyle w:val="CdigoHTML"/>
+                <w:rFonts w:ascii="Times New Roman" w:eastAsiaTheme="majorEastAsia" w:hAnsi="Times New Roman" w:cs="Times New Roman"/>
+                <w:sz w:val="24"/>
+                <w:szCs w:val="24"/>
+              </w:rPr>
+              <w:t>git push origin main</w:t>
+            </w:r>
+          </w:p>
+        </w:tc>
+        <w:tc>
+          <w:tcPr>
+            <w:tcW w:w="5527" w:type="dxa"/>
+            <w:vAlign w:val="center"/>
+          </w:tcPr>
+          <w:p>
+            <w:pPr>
+              <w:spacing w:line="480" w:lineRule="auto"/>
+              <w:rPr>
+                <w:rFonts w:ascii="Times New Roman" w:hAnsi="Times New Roman" w:cs="Times New Roman"/>
+              </w:rPr>
+            </w:pPr>
+            <w:r>
+              <w:rPr>
+                <w:rFonts w:ascii="Times New Roman" w:hAnsi="Times New Roman" w:cs="Times New Roman"/>
+              </w:rPr>
+              <w:t>Sube los commits locales al repositorio remoto (GitHub, GitLab, etc.).</w:t>
+            </w:r>
+          </w:p>
+        </w:tc>
+      </w:tr>
+    </w:tbl>
+    <w:p>
+      <w:pPr>
+        <w:pStyle w:val="Prrafodelista"/>
+        <w:numPr>
+          <w:ilvl w:val="0"/>
+          <w:numId w:val="1"/>
+        </w:numPr>
+        <w:spacing w:line="480" w:lineRule="auto"/>
+        <w:rPr>
+          <w:rFonts w:ascii="Times New Roman" w:hAnsi="Times New Roman" w:cs="Times New Roman"/>
+          <w:b/>
+          <w:bCs/>
+        </w:rPr>
+      </w:pPr>
+      <w:r>
+        <w:rPr>
+          <w:rFonts w:ascii="Times New Roman" w:hAnsi="Times New Roman" w:cs="Times New Roman"/>
+          <w:b/>
+          <w:bCs/>
+        </w:rPr>
+        <w:lastRenderedPageBreak/>
+        <w:t>Repositorio remoto utilizado</w:t>
+      </w:r>
+    </w:p>
+    <w:p>
+      <w:pPr>
+        <w:spacing w:line="480" w:lineRule="auto"/>
+        <w:rPr>
+          <w:rFonts w:ascii="Times New Roman" w:hAnsi="Times New Roman" w:cs="Times New Roman"/>
+        </w:rPr>
+      </w:pPr>
+      <w:r>
+        <w:rPr>
+          <w:rFonts w:ascii="Times New Roman" w:hAnsi="Times New Roman" w:cs="Times New Roman"/>
+        </w:rPr>
+        <w:t>GitHub fue la plataforma utilizada como repositorio remoto para almacenar y compartir el código del proyecto.</w:t>
+      </w:r>
+    </w:p>
+    <w:p>
+      <w:pPr>
+        <w:spacing w:line="480" w:lineRule="auto"/>
+        <w:rPr>
+          <w:rFonts w:ascii="Times New Roman" w:hAnsi="Times New Roman" w:cs="Times New Roman"/>
+        </w:rPr>
+      </w:pPr>
+      <w:r>
+        <w:rPr>
+          <w:rFonts w:ascii="Times New Roman" w:hAnsi="Times New Roman" w:cs="Times New Roman"/>
+        </w:rPr>
+        <w:t>Se usó la URL:</w:t>
+      </w:r>
+    </w:p>
+    <w:p>
+      <w:pPr>
+        <w:spacing w:line="480" w:lineRule="auto"/>
+        <w:rPr>
+          <w:rFonts w:ascii="Times New Roman" w:hAnsi="Times New Roman" w:cs="Times New Roman"/>
+        </w:rPr>
+      </w:pPr>
+      <w:hyperlink r:id="rId39" w:history="1">
+        <w:r>
+          <w:rPr>
+            <w:rStyle w:val="Hipervnculo"/>
+            <w:rFonts w:ascii="Times New Roman" w:hAnsi="Times New Roman" w:cs="Times New Roman"/>
+          </w:rPr>
+          <w:t>https://github.com/FABIAN-00906/APPvite.git</w:t>
+        </w:r>
+      </w:hyperlink>
+    </w:p>
+    <w:p>
+      <w:pPr>
+        <w:pStyle w:val="Prrafodelista"/>
+        <w:numPr>
+          <w:ilvl w:val="0"/>
+          <w:numId w:val="1"/>
+        </w:numPr>
+        <w:spacing w:line="480" w:lineRule="auto"/>
+        <w:rPr>
+          <w:rFonts w:ascii="Times New Roman" w:hAnsi="Times New Roman" w:cs="Times New Roman"/>
+        </w:rPr>
+      </w:pPr>
+      <w:r>
+        <w:rPr>
+          <w:rFonts w:ascii="Times New Roman" w:hAnsi="Times New Roman" w:cs="Times New Roman"/>
+        </w:rPr>
+        <w:t xml:space="preserve"> Ventajas de usar Git</w:t>
+      </w:r>
+    </w:p>
+    <w:p>
+      <w:pPr>
+        <w:pStyle w:val="Prrafodelista"/>
+        <w:numPr>
+          <w:ilvl w:val="1"/>
+          <w:numId w:val="1"/>
+        </w:numPr>
+        <w:spacing w:line="480" w:lineRule="auto"/>
+        <w:rPr>
+          <w:rFonts w:ascii="Times New Roman" w:hAnsi="Times New Roman" w:cs="Times New Roman"/>
+        </w:rPr>
+      </w:pPr>
+      <w:r>
+        <w:rPr>
+          <w:rFonts w:ascii="Times New Roman" w:hAnsi="Times New Roman" w:cs="Times New Roman"/>
+        </w:rPr>
+        <w:t>Permite trabajar en equipo sin sobrescribir archivos.</w:t>
+      </w:r>
+    </w:p>
+    <w:p>
+      <w:pPr>
+        <w:pStyle w:val="Prrafodelista"/>
+        <w:numPr>
+          <w:ilvl w:val="1"/>
+          <w:numId w:val="1"/>
+        </w:numPr>
+        <w:spacing w:line="480" w:lineRule="auto"/>
+        <w:rPr>
+          <w:rFonts w:ascii="Times New Roman" w:hAnsi="Times New Roman" w:cs="Times New Roman"/>
+        </w:rPr>
+      </w:pPr>
+      <w:r>
+        <w:rPr>
+          <w:rFonts w:ascii="Times New Roman" w:hAnsi="Times New Roman" w:cs="Times New Roman"/>
+        </w:rPr>
+        <w:t>Guarda un historial completo del proyecto.</w:t>
+      </w:r>
+    </w:p>
+    <w:p>
+      <w:pPr>
+        <w:pStyle w:val="Prrafodelista"/>
+        <w:numPr>
+          <w:ilvl w:val="1"/>
+          <w:numId w:val="1"/>
+        </w:numPr>
+        <w:spacing w:line="480" w:lineRule="auto"/>
+        <w:rPr>
+          <w:rFonts w:ascii="Times New Roman" w:hAnsi="Times New Roman" w:cs="Times New Roman"/>
+        </w:rPr>
+      </w:pPr>
+      <w:r>
+        <w:rPr>
+          <w:rFonts w:ascii="Times New Roman" w:hAnsi="Times New Roman" w:cs="Times New Roman"/>
+        </w:rPr>
+        <w:t>Facilita la sincronización entre el trabajo local y el remoto.</w:t>
+      </w:r>
+    </w:p>
+    <w:p>
+      <w:pPr>
+        <w:pStyle w:val="Prrafodelista"/>
+        <w:numPr>
+          <w:ilvl w:val="1"/>
+          <w:numId w:val="1"/>
+        </w:numPr>
+        <w:spacing w:line="480" w:lineRule="auto"/>
+        <w:rPr>
+          <w:rFonts w:ascii="Times New Roman" w:hAnsi="Times New Roman" w:cs="Times New Roman"/>
+        </w:rPr>
+      </w:pPr>
+      <w:r>
+        <w:rPr>
+          <w:rFonts w:ascii="Times New Roman" w:hAnsi="Times New Roman" w:cs="Times New Roman"/>
+        </w:rPr>
+        <w:t>Compatible con múltiples sistemas operativos.</w:t>
+      </w:r>
+    </w:p>
+    <w:p>
+      <w:pPr>
+        <w:pStyle w:val="Prrafodelista"/>
+        <w:numPr>
+          <w:ilvl w:val="1"/>
+          <w:numId w:val="1"/>
+        </w:numPr>
+        <w:spacing w:line="480" w:lineRule="auto"/>
+        <w:rPr>
+          <w:rFonts w:ascii="Times New Roman" w:hAnsi="Times New Roman" w:cs="Times New Roman"/>
+        </w:rPr>
+      </w:pPr>
+      <w:r>
+        <w:rPr>
+          <w:rFonts w:ascii="Times New Roman" w:hAnsi="Times New Roman" w:cs="Times New Roman"/>
+        </w:rPr>
+        <w:t>Integración con plataformas como GitHub y GitLab.</w:t>
+      </w:r>
+    </w:p>
+    <w:p>
+      <w:pPr>
+        <w:pStyle w:val="Prrafodelista"/>
+        <w:numPr>
+          <w:ilvl w:val="0"/>
+          <w:numId w:val="1"/>
+        </w:numPr>
+        <w:spacing w:line="480" w:lineRule="auto"/>
+        <w:rPr>
+          <w:rFonts w:ascii="Times New Roman" w:hAnsi="Times New Roman" w:cs="Times New Roman"/>
+          <w:b/>
+          <w:bCs/>
+        </w:rPr>
+      </w:pPr>
+      <w:r>
+        <w:rPr>
+          <w:rFonts w:ascii="Times New Roman" w:hAnsi="Times New Roman" w:cs="Times New Roman"/>
+          <w:b/>
+          <w:bCs/>
+        </w:rPr>
+        <w:t>Conclusión</w:t>
+      </w:r>
+    </w:p>
+    <w:p>
+      <w:pPr>
+        <w:spacing w:line="480" w:lineRule="auto"/>
+        <w:rPr>
+          <w:rFonts w:ascii="Times New Roman" w:hAnsi="Times New Roman" w:cs="Times New Roman"/>
+        </w:rPr>
+      </w:pPr>
+      <w:r>
+        <w:rPr>
+          <w:rFonts w:ascii="Times New Roman" w:hAnsi="Times New Roman" w:cs="Times New Roman"/>
+        </w:rPr>
+        <w:t>Git es una herramienta fundamental en el desarrollo moderno. Facilita el control, la organización y la colaboración en proyectos de software. Gracias a su integración con GitHub, permite mantener el código seguro y actualizado, garantizando un flujo de trabajo más profesional y ordenado.</w:t>
+      </w:r>
     </w:p>
     <w:p>
       <w:pPr>
         <w:pStyle w:val="Ttulo1"/>
         <w:spacing w:line="480" w:lineRule="auto"/>
+        <w:rPr>
+          <w:rFonts w:cs="Times New Roman"/>
+          <w:szCs w:val="24"/>
+        </w:rPr>
       </w:pPr>
       <w:bookmarkStart w:id="35" w:name="_Toc212711083"/>
       <w:r>
+        <w:rPr>
+          <w:rFonts w:cs="Times New Roman"/>
+          <w:szCs w:val="24"/>
+        </w:rPr>
         <w:t>CONCLUSIÓN</w:t>
       </w:r>
       <w:bookmarkEnd w:id="35"/>
@@ -10013,43 +10504,7 @@
         <w:rPr>
           <w:rFonts w:ascii="Times New Roman" w:hAnsi="Times New Roman" w:cs="Times New Roman"/>
         </w:rPr>
-        <w:t>El desarrollo de las actividades permiti</w:t>
-      </w:r>
-      <w:r>
-        <w:rPr>
-          <w:rFonts w:ascii="Times New Roman" w:hAnsi="Times New Roman" w:cs="Times New Roman" w:hint="cs"/>
-        </w:rPr>
-        <w:t>ó</w:t>
-      </w:r>
-      <w:r>
-        <w:rPr>
-          <w:rFonts w:ascii="Times New Roman" w:hAnsi="Times New Roman" w:cs="Times New Roman"/>
-        </w:rPr>
-        <w:t xml:space="preserve"> comprender de manera integral el proceso de gestionar dependencias y entornos de trabajo en JavaScript, desde la teor</w:t>
-      </w:r>
-      <w:r>
-        <w:rPr>
-          <w:rFonts w:ascii="Times New Roman" w:hAnsi="Times New Roman" w:cs="Times New Roman" w:hint="cs"/>
-        </w:rPr>
-        <w:t>í</w:t>
-      </w:r>
-      <w:r>
-        <w:rPr>
-          <w:rFonts w:ascii="Times New Roman" w:hAnsi="Times New Roman" w:cs="Times New Roman"/>
-        </w:rPr>
-        <w:t>a hasta la pr</w:t>
-      </w:r>
-      <w:r>
-        <w:rPr>
-          <w:rFonts w:ascii="Times New Roman" w:hAnsi="Times New Roman" w:cs="Times New Roman" w:hint="cs"/>
-        </w:rPr>
-        <w:t>á</w:t>
-      </w:r>
-      <w:r>
-        <w:rPr>
-          <w:rFonts w:ascii="Times New Roman" w:hAnsi="Times New Roman" w:cs="Times New Roman"/>
-        </w:rPr>
-        <w:t>ctica.</w:t>
+        <w:t>El desarrollo de las actividades permitió comprender de manera integral el proceso de gestionar dependencias y entornos de trabajo en JavaScript, desde la teoría hasta la práctica.</w:t>
       </w:r>
     </w:p>
     <w:p>
@@ -10064,116 +10519,14 @@
         <w:rPr>
           <w:rFonts w:ascii="Times New Roman" w:hAnsi="Times New Roman" w:cs="Times New Roman"/>
         </w:rPr>
+        <w:t xml:space="preserve">En primer lugar, se identificó la importancia de los gestores de paquetes como npm, que facilitan la instalación, actualización y administración de librerías necesarias en un proyecto sin hacerlo manualmente. Se aprendió el significado del versionado semántico y la diferencia entre </w:t>
+      </w:r>
+      <w:r>
+        <w:rPr>
+          <w:rFonts w:ascii="Times New Roman" w:hAnsi="Times New Roman" w:cs="Times New Roman"/>
+        </w:rPr>
         <w:lastRenderedPageBreak/>
-        <w:t>En primer lugar, se identific</w:t>
-      </w:r>
-      <w:r>
-        <w:rPr>
-          <w:rFonts w:ascii="Times New Roman" w:hAnsi="Times New Roman" w:cs="Times New Roman" w:hint="cs"/>
-        </w:rPr>
-        <w:t>ó</w:t>
-      </w:r>
-      <w:r>
-        <w:rPr>
-          <w:rFonts w:ascii="Times New Roman" w:hAnsi="Times New Roman" w:cs="Times New Roman"/>
-        </w:rPr>
-        <w:t xml:space="preserve"> la importancia de los gestores de paquetes como npm, que facilitan la instalaci</w:t>
-      </w:r>
-      <w:r>
-        <w:rPr>
-          <w:rFonts w:ascii="Times New Roman" w:hAnsi="Times New Roman" w:cs="Times New Roman" w:hint="cs"/>
-        </w:rPr>
-        <w:t>ó</w:t>
-      </w:r>
-      <w:r>
-        <w:rPr>
-          <w:rFonts w:ascii="Times New Roman" w:hAnsi="Times New Roman" w:cs="Times New Roman"/>
-        </w:rPr>
-        <w:t>n, actualizaci</w:t>
-      </w:r>
-      <w:r>
-        <w:rPr>
-          <w:rFonts w:ascii="Times New Roman" w:hAnsi="Times New Roman" w:cs="Times New Roman" w:hint="cs"/>
-        </w:rPr>
-        <w:t>ó</w:t>
-      </w:r>
-      <w:r>
-        <w:rPr>
-          <w:rFonts w:ascii="Times New Roman" w:hAnsi="Times New Roman" w:cs="Times New Roman"/>
-        </w:rPr>
-        <w:t>n y administraci</w:t>
-      </w:r>
-      <w:r>
-        <w:rPr>
-          <w:rFonts w:ascii="Times New Roman" w:hAnsi="Times New Roman" w:cs="Times New Roman" w:hint="cs"/>
-        </w:rPr>
-        <w:t>ó</w:t>
-      </w:r>
-      <w:r>
-        <w:rPr>
-          <w:rFonts w:ascii="Times New Roman" w:hAnsi="Times New Roman" w:cs="Times New Roman"/>
-        </w:rPr>
-        <w:t>n de librer</w:t>
-      </w:r>
-      <w:r>
-        <w:rPr>
-          <w:rFonts w:ascii="Times New Roman" w:hAnsi="Times New Roman" w:cs="Times New Roman" w:hint="cs"/>
-        </w:rPr>
-        <w:t>í</w:t>
-      </w:r>
-      <w:r>
-        <w:rPr>
-          <w:rFonts w:ascii="Times New Roman" w:hAnsi="Times New Roman" w:cs="Times New Roman"/>
-        </w:rPr>
-        <w:t>as necesarias en un proyecto sin hacerlo manualmente. Se aprendi</w:t>
-      </w:r>
-      <w:r>
-        <w:rPr>
-          <w:rFonts w:ascii="Times New Roman" w:hAnsi="Times New Roman" w:cs="Times New Roman" w:hint="cs"/>
-        </w:rPr>
-        <w:t>ó</w:t>
-      </w:r>
-      <w:r>
-        <w:rPr>
-          <w:rFonts w:ascii="Times New Roman" w:hAnsi="Times New Roman" w:cs="Times New Roman"/>
-        </w:rPr>
-        <w:t xml:space="preserve"> el significado del versionado sem</w:t>
-      </w:r>
-      <w:r>
-        <w:rPr>
-          <w:rFonts w:ascii="Times New Roman" w:hAnsi="Times New Roman" w:cs="Times New Roman" w:hint="cs"/>
-        </w:rPr>
-        <w:t>á</w:t>
-      </w:r>
-      <w:r>
-        <w:rPr>
-          <w:rFonts w:ascii="Times New Roman" w:hAnsi="Times New Roman" w:cs="Times New Roman"/>
-        </w:rPr>
-        <w:t>ntico y la diferencia entre dependencias locales, de desarrollo y globales, as</w:t>
-      </w:r>
-      <w:r>
-        <w:rPr>
-          <w:rFonts w:ascii="Times New Roman" w:hAnsi="Times New Roman" w:cs="Times New Roman" w:hint="cs"/>
-        </w:rPr>
-        <w:t>í</w:t>
-      </w:r>
-      <w:r>
-        <w:rPr>
-          <w:rFonts w:ascii="Times New Roman" w:hAnsi="Times New Roman" w:cs="Times New Roman"/>
-        </w:rPr>
-        <w:t xml:space="preserve"> como la funci</w:t>
-      </w:r>
-      <w:r>
-        <w:rPr>
-          <w:rFonts w:ascii="Times New Roman" w:hAnsi="Times New Roman" w:cs="Times New Roman" w:hint="cs"/>
-        </w:rPr>
-        <w:t>ó</w:t>
-      </w:r>
-      <w:r>
-        <w:rPr>
-          <w:rFonts w:ascii="Times New Roman" w:hAnsi="Times New Roman" w:cs="Times New Roman"/>
-        </w:rPr>
-        <w:t>n de archivos esenciales como package.json, package-lock.json y la carpeta node_modules.</w:t>
+        <w:t>dependencias locales, de desarrollo y globales, así como la función de archivos esenciales como package.json, package-lock.json y la carpeta node_modules.</w:t>
       </w:r>
     </w:p>
     <w:p>
@@ -10188,43 +10541,7 @@
         <w:rPr>
           <w:rFonts w:ascii="Times New Roman" w:hAnsi="Times New Roman" w:cs="Times New Roman"/>
         </w:rPr>
-        <w:t>Posteriormente, en la parte pr</w:t>
-      </w:r>
-      <w:r>
-        <w:rPr>
-          <w:rFonts w:ascii="Times New Roman" w:hAnsi="Times New Roman" w:cs="Times New Roman" w:hint="cs"/>
-        </w:rPr>
-        <w:t>á</w:t>
-      </w:r>
-      <w:r>
-        <w:rPr>
-          <w:rFonts w:ascii="Times New Roman" w:hAnsi="Times New Roman" w:cs="Times New Roman"/>
-        </w:rPr>
-        <w:t>ctica, se aplicaron los conocimientos creando y configurando un proyecto real. Se aprendi</w:t>
-      </w:r>
-      <w:r>
-        <w:rPr>
-          <w:rFonts w:ascii="Times New Roman" w:hAnsi="Times New Roman" w:cs="Times New Roman" w:hint="cs"/>
-        </w:rPr>
-        <w:t>ó</w:t>
-      </w:r>
-      <w:r>
-        <w:rPr>
-          <w:rFonts w:ascii="Times New Roman" w:hAnsi="Times New Roman" w:cs="Times New Roman"/>
-        </w:rPr>
-        <w:t xml:space="preserve"> a inicializar un proyecto npm, a instalar dependencias, visualizar paquetes instalados, actualizar y eliminar versiones, y a definir scripts personalizados dentro de package.json, lo que simplifica la ejecuci</w:t>
-      </w:r>
-      <w:r>
-        <w:rPr>
-          <w:rFonts w:ascii="Times New Roman" w:hAnsi="Times New Roman" w:cs="Times New Roman" w:hint="cs"/>
-        </w:rPr>
-        <w:t>ó</w:t>
-      </w:r>
-      <w:r>
-        <w:rPr>
-          <w:rFonts w:ascii="Times New Roman" w:hAnsi="Times New Roman" w:cs="Times New Roman"/>
-        </w:rPr>
-        <w:t>n de comandos comunes con npm start o npm run dev usando herramientas como nodemon para el entorno de desarrollo.</w:t>
+        <w:t>Posteriormente, en la parte práctica, se aplicaron los conocimientos creando y configurando un proyecto real. Se aprendió a inicializar un proyecto npm, a instalar dependencias, visualizar paquetes instalados, actualizar y eliminar versiones, y a definir scripts personalizados dentro de package.json, lo que simplifica la ejecución de comandos comunes con npm start o npm run dev usando herramientas como nodemon para el entorno de desarrollo.</w:t>
       </w:r>
     </w:p>
     <w:p>
@@ -10239,55 +10556,7 @@
         <w:rPr>
           <w:rFonts w:ascii="Times New Roman" w:hAnsi="Times New Roman" w:cs="Times New Roman"/>
         </w:rPr>
-        <w:t>Finalmente, con el laboratorio de React y Vite, se fortalecieron las habilidades t</w:t>
-      </w:r>
-      <w:r>
-        <w:rPr>
-          <w:rFonts w:ascii="Times New Roman" w:hAnsi="Times New Roman" w:cs="Times New Roman" w:hint="cs"/>
-        </w:rPr>
-        <w:t>é</w:t>
-      </w:r>
-      <w:r>
-        <w:rPr>
-          <w:rFonts w:ascii="Times New Roman" w:hAnsi="Times New Roman" w:cs="Times New Roman"/>
-        </w:rPr>
-        <w:t>cnicas necesarias para crear proyectos modernos, explorando la estructura de un entorno de desarrollo profesional y comprendiendo c</w:t>
-      </w:r>
-      <w:r>
-        <w:rPr>
-          <w:rFonts w:ascii="Times New Roman" w:hAnsi="Times New Roman" w:cs="Times New Roman" w:hint="cs"/>
-        </w:rPr>
-        <w:t>ó</w:t>
-      </w:r>
-      <w:r>
-        <w:rPr>
-          <w:rFonts w:ascii="Times New Roman" w:hAnsi="Times New Roman" w:cs="Times New Roman"/>
-        </w:rPr>
-        <w:t>mo React interact</w:t>
-      </w:r>
-      <w:r>
-        <w:rPr>
-          <w:rFonts w:ascii="Times New Roman" w:hAnsi="Times New Roman" w:cs="Times New Roman" w:hint="cs"/>
-        </w:rPr>
-        <w:t>ú</w:t>
-      </w:r>
-      <w:r>
-        <w:rPr>
-          <w:rFonts w:ascii="Times New Roman" w:hAnsi="Times New Roman" w:cs="Times New Roman"/>
-        </w:rPr>
-        <w:t>a con el compilador Vite para ofrecer una experiencia r</w:t>
-      </w:r>
-      <w:r>
-        <w:rPr>
-          <w:rFonts w:ascii="Times New Roman" w:hAnsi="Times New Roman" w:cs="Times New Roman" w:hint="cs"/>
-        </w:rPr>
-        <w:t>á</w:t>
-      </w:r>
-      <w:r>
-        <w:rPr>
-          <w:rFonts w:ascii="Times New Roman" w:hAnsi="Times New Roman" w:cs="Times New Roman"/>
-        </w:rPr>
-        <w:t>pida y modular.</w:t>
+        <w:t>Finalmente, con el laboratorio de React y Vite, se fortalecieron las habilidades técnicas necesarias para crear proyectos modernos, explorando la estructura de un entorno de desarrollo profesional y comprendiendo cómo React interactúa con el compilador Vite para ofrecer una experiencia rápida y modular.</w:t>
       </w:r>
     </w:p>
     <w:p>
@@ -10302,44 +10571,32 @@
         <w:rPr>
           <w:rFonts w:ascii="Times New Roman" w:hAnsi="Times New Roman" w:cs="Times New Roman"/>
         </w:rPr>
-        <w:t>En conjunto, todas las actividades integraron teor</w:t>
-      </w:r>
-      <w:r>
-        <w:rPr>
-          <w:rFonts w:ascii="Times New Roman" w:hAnsi="Times New Roman" w:cs="Times New Roman" w:hint="cs"/>
-        </w:rPr>
-        <w:t>í</w:t>
-      </w:r>
-      <w:r>
-        <w:rPr>
-          <w:rFonts w:ascii="Times New Roman" w:hAnsi="Times New Roman" w:cs="Times New Roman"/>
-        </w:rPr>
-        <w:t>a y pr</w:t>
-      </w:r>
-      <w:r>
-        <w:rPr>
-          <w:rFonts w:ascii="Times New Roman" w:hAnsi="Times New Roman" w:cs="Times New Roman" w:hint="cs"/>
-        </w:rPr>
-        <w:t>á</w:t>
-      </w:r>
-      <w:r>
-        <w:rPr>
-          <w:rFonts w:ascii="Times New Roman" w:hAnsi="Times New Roman" w:cs="Times New Roman"/>
-        </w:rPr>
-        <w:t>ctica, permitiendo dominar los fundamentos del ecosistema Node + npm + React y reforzando las competencias esenciales para el desarrollo web moderno con JavaScript.</w:t>
+        <w:t>En conjunto, todas las actividades integraron teoría y práctica, permitiendo dominar los fundamentos del ecosistema Node + npm + React y reforzando las competencias esenciales para el desarrollo web moderno con JavaScript.</w:t>
       </w:r>
     </w:p>
     <w:p>
       <w:pPr>
         <w:pStyle w:val="Ttulo1"/>
         <w:spacing w:line="480" w:lineRule="auto"/>
+        <w:rPr>
+          <w:rFonts w:cs="Times New Roman"/>
+          <w:szCs w:val="24"/>
+        </w:rPr>
       </w:pPr>
       <w:bookmarkStart w:id="36" w:name="_Toc212711084"/>
       <w:r>
+        <w:rPr>
+          <w:rFonts w:cs="Times New Roman"/>
+          <w:szCs w:val="24"/>
+        </w:rPr>
         <w:t>REFERENCIAS</w:t>
       </w:r>
       <w:bookmarkEnd w:id="36"/>
       <w:r>
+        <w:rPr>
+          <w:rFonts w:cs="Times New Roman"/>
+          <w:szCs w:val="24"/>
+        </w:rPr>
         <w:t xml:space="preserve"> </w:t>
       </w:r>
     </w:p>
@@ -10350,11 +10607,16 @@
           <w:ilvl w:val="0"/>
           <w:numId w:val="13"/>
         </w:numPr>
-      </w:pPr>
-      <w:hyperlink r:id="rId39" w:history="1">
+        <w:spacing w:line="480" w:lineRule="auto"/>
+        <w:rPr>
+          <w:rFonts w:ascii="Times New Roman" w:hAnsi="Times New Roman" w:cs="Times New Roman"/>
+        </w:rPr>
+      </w:pPr>
+      <w:hyperlink r:id="rId40" w:history="1">
         <w:r>
           <w:rPr>
             <w:rStyle w:val="Hipervnculo"/>
+            <w:rFonts w:ascii="Times New Roman" w:hAnsi="Times New Roman" w:cs="Times New Roman"/>
           </w:rPr>
           <w:t>https://www.youtube.com/watch?v=DDj97-xzxx8</w:t>
         </w:r>
@@ -10367,11 +10629,16 @@
           <w:ilvl w:val="0"/>
           <w:numId w:val="13"/>
         </w:numPr>
-      </w:pPr>
-      <w:hyperlink r:id="rId40" w:history="1">
+        <w:spacing w:line="480" w:lineRule="auto"/>
+        <w:rPr>
+          <w:rFonts w:ascii="Times New Roman" w:hAnsi="Times New Roman" w:cs="Times New Roman"/>
+        </w:rPr>
+      </w:pPr>
+      <w:hyperlink r:id="rId41" w:history="1">
         <w:r>
           <w:rPr>
             <w:rStyle w:val="Hipervnculo"/>
+            <w:rFonts w:ascii="Times New Roman" w:hAnsi="Times New Roman" w:cs="Times New Roman"/>
           </w:rPr>
           <w:t>https://www.youtube.com/watch?v=rVxFBN0q0tk</w:t>
         </w:r>
@@ -10384,11 +10651,16 @@
           <w:ilvl w:val="0"/>
           <w:numId w:val="13"/>
         </w:numPr>
-      </w:pPr>
-      <w:hyperlink r:id="rId41" w:history="1">
+        <w:spacing w:line="480" w:lineRule="auto"/>
+        <w:rPr>
+          <w:rFonts w:ascii="Times New Roman" w:hAnsi="Times New Roman" w:cs="Times New Roman"/>
+        </w:rPr>
+      </w:pPr>
+      <w:hyperlink r:id="rId42" w:history="1">
         <w:r>
           <w:rPr>
             <w:rStyle w:val="Hipervnculo"/>
+            <w:rFonts w:ascii="Times New Roman" w:hAnsi="Times New Roman" w:cs="Times New Roman"/>
           </w:rPr>
           <w:t>https://www.youtube.com/watch?v=1fT5SGzQDAM</w:t>
         </w:r>
@@ -10401,11 +10673,16 @@
           <w:ilvl w:val="0"/>
           <w:numId w:val="13"/>
         </w:numPr>
-      </w:pPr>
-      <w:hyperlink r:id="rId42" w:history="1">
+        <w:spacing w:line="480" w:lineRule="auto"/>
+        <w:rPr>
+          <w:rFonts w:ascii="Times New Roman" w:hAnsi="Times New Roman" w:cs="Times New Roman"/>
+        </w:rPr>
+      </w:pPr>
+      <w:hyperlink r:id="rId43" w:history="1">
         <w:r>
           <w:rPr>
             <w:rStyle w:val="Hipervnculo"/>
+            <w:rFonts w:ascii="Times New Roman" w:hAnsi="Times New Roman" w:cs="Times New Roman"/>
           </w:rPr>
           <w:t>https://educated-show-144.notion.site/Guia-de-instalaci-n-de-NodeJs-1f74671e02a180cd9284fd1143d69a3e</w:t>
         </w:r>
@@ -10418,11 +10695,16 @@
           <w:ilvl w:val="0"/>
           <w:numId w:val="13"/>
         </w:numPr>
-      </w:pPr>
-      <w:hyperlink r:id="rId43" w:history="1">
+        <w:spacing w:line="480" w:lineRule="auto"/>
+        <w:rPr>
+          <w:rFonts w:ascii="Times New Roman" w:hAnsi="Times New Roman" w:cs="Times New Roman"/>
+        </w:rPr>
+      </w:pPr>
+      <w:hyperlink r:id="rId44" w:history="1">
         <w:r>
           <w:rPr>
             <w:rStyle w:val="Hipervnculo"/>
+            <w:rFonts w:ascii="Times New Roman" w:hAnsi="Times New Roman" w:cs="Times New Roman"/>
           </w:rPr>
           <w:t>https://educated-show-144.notion.site/Manejo-de-dependencias-en-npm-1f74671e02a180059863c5eb9af8229b</w:t>
         </w:r>
@@ -10435,11 +10717,16 @@
           <w:ilvl w:val="0"/>
           <w:numId w:val="13"/>
         </w:numPr>
-      </w:pPr>
-      <w:hyperlink r:id="rId44" w:history="1">
+        <w:spacing w:line="480" w:lineRule="auto"/>
+        <w:rPr>
+          <w:rFonts w:ascii="Times New Roman" w:hAnsi="Times New Roman" w:cs="Times New Roman"/>
+        </w:rPr>
+      </w:pPr>
+      <w:hyperlink r:id="rId45" w:history="1">
         <w:r>
           <w:rPr>
             <w:rStyle w:val="Hipervnculo"/>
+            <w:rFonts w:ascii="Times New Roman" w:hAnsi="Times New Roman" w:cs="Times New Roman"/>
           </w:rPr>
           <w:t>https://educated-show-144.notion.site/Tu-primer-laboratorio-de-React-Vite-1f74671e02a180d69676c1327e8ead6b</w:t>
         </w:r>
@@ -10451,7 +10738,7 @@
       </w:pPr>
     </w:p>
     <w:sectPr>
-      <w:headerReference w:type="default" r:id="rId45"/>
+      <w:headerReference w:type="default" r:id="rId46"/>
       <w:pgSz w:w="12240" w:h="15840"/>
       <w:pgMar w:top="1440" w:right="1440" w:bottom="1440" w:left="1440" w:header="708" w:footer="708" w:gutter="0"/>
       <w:cols w:space="708"/>
@@ -13145,6 +13432,35 @@
       <w:shd w:val="clear" w:color="auto" w:fill="E1DFDD"/>
     </w:rPr>
   </w:style>
+  <w:style w:type="table" w:styleId="Tablaconcuadrcula">
+    <w:name w:val="Table Grid"/>
+    <w:basedOn w:val="Tablanormal"/>
+    <w:uiPriority w:val="39"/>
+    <w:rsid w:val="00EF5526"/>
+    <w:tblPr>
+      <w:tblBorders>
+        <w:top w:val="single" w:sz="4" w:space="0" w:color="auto"/>
+        <w:left w:val="single" w:sz="4" w:space="0" w:color="auto"/>
+        <w:bottom w:val="single" w:sz="4" w:space="0" w:color="auto"/>
+        <w:right w:val="single" w:sz="4" w:space="0" w:color="auto"/>
+        <w:insideH w:val="single" w:sz="4" w:space="0" w:color="auto"/>
+        <w:insideV w:val="single" w:sz="4" w:space="0" w:color="auto"/>
+      </w:tblBorders>
+    </w:tblPr>
+  </w:style>
+  <w:style w:type="character" w:styleId="CdigoHTML">
+    <w:name w:val="HTML Code"/>
+    <w:basedOn w:val="Fuentedeprrafopredeter"/>
+    <w:uiPriority w:val="99"/>
+    <w:semiHidden/>
+    <w:unhideWhenUsed/>
+    <w:rsid w:val="00EF5526"/>
+    <w:rPr>
+      <w:rFonts w:ascii="Courier New" w:eastAsia="Times New Roman" w:hAnsi="Courier New" w:cs="Courier New"/>
+      <w:sz w:val="20"/>
+      <w:szCs w:val="20"/>
+    </w:rPr>
+  </w:style>
 </w:styles>
 </file>
 

</xml_diff>